<commit_message>
Documentation marked as final
</commit_message>
<xml_diff>
--- a/NPalej_A00279259.docx
+++ b/NPalej_A00279259.docx
@@ -274,7 +274,7 @@
               </mc:Choice>
               <mc:Fallback>
                 <w:pict>
-                  <v:group w14:anchorId="213A40AE" id="Group 149" o:spid="_x0000_s1026" style="position:absolute;margin-left:0;margin-top:0;width:8in;height:95.7pt;z-index:251662336;mso-width-percent:941;mso-height-percent:121;mso-top-percent:23;mso-position-horizontal:center;mso-position-horizontal-relative:page;mso-position-vertical-relative:page;mso-width-percent:941;mso-height-percent:121;mso-top-percent:23" coordorigin="" coordsize="73152,12161" o:gfxdata="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">
+                  <v:group w14:anchorId="48E360C6" id="Group 149" o:spid="_x0000_s1026" style="position:absolute;margin-left:0;margin-top:0;width:8in;height:95.7pt;z-index:251662336;mso-width-percent:941;mso-height-percent:121;mso-top-percent:23;mso-position-horizontal:center;mso-position-horizontal-relative:page;mso-position-vertical-relative:page;mso-width-percent:941;mso-height-percent:121;mso-top-percent:23" coordorigin="" coordsize="73152,12161" o:gfxdata="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">
                     <v:shape id="Rectangle 51" o:spid="_x0000_s1027" style="position:absolute;width:73152;height:11303;visibility:visible;mso-wrap-style:square;v-text-anchor:middle" coordsize="7312660,1129665" o:gfxdata="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" path="m,l7312660,r,1129665l3619500,733425,,1091565,,xe" fillcolor="#e32d91 [3204]" stroked="f" strokeweight="1pt">
                       <v:stroke joinstyle="miter"/>
                       <v:path arrowok="t" o:connecttype="custom" o:connectlocs="0,0;7315200,0;7315200,1130373;3620757,733885;0,1092249;0,0" o:connectangles="0,0,0,0,0,0"/>
@@ -689,7 +689,7 @@
               </mc:Choice>
               <mc:Fallback>
                 <w:pict>
-                  <v:shape id="Text Box 154" o:spid="_x0000_s1027" type="#_x0000_t202" style="position:absolute;margin-left:0;margin-top:0;width:8in;height:286.5pt;z-index:251659264;visibility:visible;mso-wrap-style:square;mso-width-percent:941;mso-height-percent:363;mso-top-percent:300;mso-wrap-distance-left:9pt;mso-wrap-distance-top:0;mso-wrap-distance-right:9pt;mso-wrap-distance-bottom:0;mso-position-horizontal:center;mso-position-horizontal-relative:page;mso-position-vertical-relative:page;mso-width-percent:941;mso-height-percent:363;mso-top-percent:300;mso-width-relative:page;mso-height-relative:page;v-text-anchor:bottom" o:gfxdata="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" filled="f" stroked="f" strokeweight=".5pt">
+                  <v:shape id="Text Box 154" o:spid="_x0000_s1027" type="#_x0000_t202" style="position:absolute;margin-left:0;margin-top:0;width:8in;height:286.5pt;z-index:251659264;visibility:visible;mso-wrap-style:square;mso-width-percent:941;mso-height-percent:363;mso-top-percent:300;mso-wrap-distance-left:9pt;mso-wrap-distance-top:0;mso-wrap-distance-right:9pt;mso-wrap-distance-bottom:0;mso-position-horizontal:center;mso-position-horizontal-relative:page;mso-position-vertical-relative:page;mso-width-percent:941;mso-height-percent:363;mso-top-percent:300;mso-width-relative:page;mso-height-relative:page;v-text-anchor:bottom" o:gfxdata="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" filled="f" stroked="f" strokeweight=".5pt">
                     <v:textbox inset="126pt,0,54pt,0">
                       <w:txbxContent>
                         <w:p>
@@ -897,7 +897,7 @@
               </mc:Choice>
               <mc:Fallback>
                 <w:pict>
-                  <v:shape id="Text Box 153" o:spid="_x0000_s1028" type="#_x0000_t202" style="position:absolute;margin-left:130.5pt;margin-top:548.5pt;width:375.2pt;height:30.5pt;z-index:251661312;visibility:visible;mso-wrap-style:square;mso-width-percent:0;mso-height-percent:0;mso-wrap-distance-left:9pt;mso-wrap-distance-top:0;mso-wrap-distance-right:9pt;mso-wrap-distance-bottom:0;mso-position-horizontal:absolute;mso-position-horizontal-relative:margin;mso-position-vertical:absolute;mso-position-vertical-relative:page;mso-width-percent:0;mso-height-percent:0;mso-width-relative:page;mso-height-relative:page;v-text-anchor:top" o:gfxdata="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" filled="f" stroked="f" strokeweight=".5pt">
+                  <v:shape id="Text Box 153" o:spid="_x0000_s1028" type="#_x0000_t202" style="position:absolute;margin-left:130.5pt;margin-top:548.5pt;width:375.2pt;height:30.5pt;z-index:251661312;visibility:visible;mso-wrap-style:square;mso-width-percent:0;mso-height-percent:0;mso-wrap-distance-left:9pt;mso-wrap-distance-top:0;mso-wrap-distance-right:9pt;mso-wrap-distance-bottom:0;mso-position-horizontal:absolute;mso-position-horizontal-relative:margin;mso-position-vertical:absolute;mso-position-vertical-relative:page;mso-width-percent:0;mso-height-percent:0;mso-width-relative:page;mso-height-relative:page;v-text-anchor:top" o:gfxdata="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" filled="f" stroked="f" strokeweight=".5pt">
                     <v:textbox inset="126pt,0,54pt,0">
                       <w:txbxContent>
                         <w:sdt>

</xml_diff>

<commit_message>
Signed plagiarism and added page numbers to document
</commit_message>
<xml_diff>
--- a/NPalej_A00279259.docx
+++ b/NPalej_A00279259.docx
@@ -27,7 +27,7 @@
             <mc:AlternateContent>
               <mc:Choice Requires="wpg">
                 <w:drawing>
-                  <wp:anchor distT="0" distB="0" distL="114300" distR="114300" simplePos="0" relativeHeight="251662336" behindDoc="0" locked="0" layoutInCell="1" allowOverlap="1">
+                  <wp:anchor distT="0" distB="0" distL="114300" distR="114300" simplePos="0" relativeHeight="251662336" behindDoc="0" locked="0" layoutInCell="1" allowOverlap="1" wp14:anchorId="787F7811" wp14:editId="4D2E2AF9">
                     <wp:simplePos x="0" y="0"/>
                     <wp:positionH relativeFrom="page">
                       <wp:align>center</wp:align>
@@ -228,7 +228,7 @@
                                 <a:avLst/>
                               </a:prstGeom>
                               <a:blipFill>
-                                <a:blip r:embed="rId6"/>
+                                <a:blip r:embed="rId8"/>
                                 <a:stretch>
                                   <a:fillRect r="-7574"/>
                                 </a:stretch>
@@ -280,7 +280,7 @@
                       <v:path arrowok="t" o:connecttype="custom" o:connectlocs="0,0;7315200,0;7315200,1130373;3620757,733885;0,1092249;0,0" o:connectangles="0,0,0,0,0,0"/>
                     </v:shape>
                     <v:rect id="Rectangle 151" o:spid="_x0000_s1028" style="position:absolute;width:73152;height:12161;visibility:visible;mso-wrap-style:square;v-text-anchor:middle" o:gfxdata="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" stroked="f" strokeweight="1pt">
-                      <v:fill r:id="rId7" o:title="" recolor="t" rotate="t" type="frame"/>
+                      <v:fill r:id="rId9" o:title="" recolor="t" rotate="t" type="frame"/>
                     </v:rect>
                     <w10:wrap anchorx="page" anchory="page"/>
                   </v:group>
@@ -295,7 +295,7 @@
             <mc:AlternateContent>
               <mc:Choice Requires="wps">
                 <w:drawing>
-                  <wp:anchor distT="0" distB="0" distL="114300" distR="114300" simplePos="0" relativeHeight="251660288" behindDoc="0" locked="0" layoutInCell="1" allowOverlap="1">
+                  <wp:anchor distT="0" distB="0" distL="114300" distR="114300" simplePos="0" relativeHeight="251660288" behindDoc="0" locked="0" layoutInCell="1" allowOverlap="1" wp14:anchorId="7F33639A" wp14:editId="71810048">
                     <wp:simplePos x="0" y="0"/>
                     <wp:positionH relativeFrom="page">
                       <wp:align>center</wp:align>
@@ -364,6 +364,7 @@
                                   <w:dataBinding w:prefixMappings="xmlns:ns0='http://purl.org/dc/elements/1.1/' xmlns:ns1='http://schemas.openxmlformats.org/package/2006/metadata/core-properties' " w:xpath="/ns1:coreProperties[1]/ns0:creator[1]" w:storeItemID="{6C3C8BC8-F283-45AE-878A-BAB7291924A1}"/>
                                   <w:text/>
                                 </w:sdtPr>
+                                <w:sdtEndPr/>
                                 <w:sdtContent>
                                   <w:p>
                                     <w:pPr>
@@ -409,6 +410,7 @@
                                     <w:dataBinding w:prefixMappings="xmlns:ns0='http://schemas.microsoft.com/office/2006/coverPageProps' " w:xpath="/ns0:CoverPageProperties[1]/ns0:CompanyEmail[1]" w:storeItemID="{55AF091B-3C7A-41E3-B477-F2FDAA23CFDA}"/>
                                     <w:text/>
                                   </w:sdtPr>
+                                  <w:sdtEndPr/>
                                   <w:sdtContent>
                                     <w:r>
                                       <w:rPr>
@@ -443,7 +445,7 @@
               </mc:Choice>
               <mc:Fallback>
                 <w:pict>
-                  <v:shapetype id="_x0000_t202" coordsize="21600,21600" o:spt="202" path="m,l,21600r21600,l21600,xe">
+                  <v:shapetype w14:anchorId="7F33639A" id="_x0000_t202" coordsize="21600,21600" o:spt="202" path="m,l,21600r21600,l21600,xe">
                     <v:stroke joinstyle="miter"/>
                     <v:path gradientshapeok="t" o:connecttype="rect"/>
                   </v:shapetype>
@@ -463,6 +465,7 @@
                             <w:dataBinding w:prefixMappings="xmlns:ns0='http://purl.org/dc/elements/1.1/' xmlns:ns1='http://schemas.openxmlformats.org/package/2006/metadata/core-properties' " w:xpath="/ns1:coreProperties[1]/ns0:creator[1]" w:storeItemID="{6C3C8BC8-F283-45AE-878A-BAB7291924A1}"/>
                             <w:text/>
                           </w:sdtPr>
+                          <w:sdtEndPr/>
                           <w:sdtContent>
                             <w:p>
                               <w:pPr>
@@ -508,6 +511,7 @@
                               <w:dataBinding w:prefixMappings="xmlns:ns0='http://schemas.microsoft.com/office/2006/coverPageProps' " w:xpath="/ns0:CoverPageProperties[1]/ns0:CompanyEmail[1]" w:storeItemID="{55AF091B-3C7A-41E3-B477-F2FDAA23CFDA}"/>
                               <w:text/>
                             </w:sdtPr>
+                            <w:sdtEndPr/>
                             <w:sdtContent>
                               <w:r>
                                 <w:rPr>
@@ -535,7 +539,7 @@
             <mc:AlternateContent>
               <mc:Choice Requires="wps">
                 <w:drawing>
-                  <wp:anchor distT="0" distB="0" distL="114300" distR="114300" simplePos="0" relativeHeight="251659264" behindDoc="0" locked="0" layoutInCell="1" allowOverlap="1">
+                  <wp:anchor distT="0" distB="0" distL="114300" distR="114300" simplePos="0" relativeHeight="251659264" behindDoc="0" locked="0" layoutInCell="1" allowOverlap="1" wp14:anchorId="7CF4B560" wp14:editId="52DF2161">
                     <wp:simplePos x="0" y="0"/>
                     <wp:positionH relativeFrom="page">
                       <wp:align>center</wp:align>
@@ -645,6 +649,7 @@
                                   <w:dataBinding w:prefixMappings="xmlns:ns0='http://purl.org/dc/elements/1.1/' xmlns:ns1='http://schemas.openxmlformats.org/package/2006/metadata/core-properties' " w:xpath="/ns1:coreProperties[1]/ns0:subject[1]" w:storeItemID="{6C3C8BC8-F283-45AE-878A-BAB7291924A1}"/>
                                   <w:text/>
                                 </w:sdtPr>
+                                <w:sdtEndPr/>
                                 <w:sdtContent>
                                   <w:p>
                                     <w:pPr>
@@ -689,7 +694,7 @@
               </mc:Choice>
               <mc:Fallback>
                 <w:pict>
-                  <v:shape id="Text Box 154" o:spid="_x0000_s1027" type="#_x0000_t202" style="position:absolute;margin-left:0;margin-top:0;width:8in;height:286.5pt;z-index:251659264;visibility:visible;mso-wrap-style:square;mso-width-percent:941;mso-height-percent:363;mso-top-percent:300;mso-wrap-distance-left:9pt;mso-wrap-distance-top:0;mso-wrap-distance-right:9pt;mso-wrap-distance-bottom:0;mso-position-horizontal:center;mso-position-horizontal-relative:page;mso-position-vertical-relative:page;mso-width-percent:941;mso-height-percent:363;mso-top-percent:300;mso-width-relative:page;mso-height-relative:page;v-text-anchor:bottom" o:gfxdata="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" filled="f" stroked="f" strokeweight=".5pt">
+                  <v:shape w14:anchorId="7CF4B560" id="Text Box 154" o:spid="_x0000_s1027" type="#_x0000_t202" style="position:absolute;margin-left:0;margin-top:0;width:8in;height:286.5pt;z-index:251659264;visibility:visible;mso-wrap-style:square;mso-width-percent:941;mso-height-percent:363;mso-top-percent:300;mso-wrap-distance-left:9pt;mso-wrap-distance-top:0;mso-wrap-distance-right:9pt;mso-wrap-distance-bottom:0;mso-position-horizontal:center;mso-position-horizontal-relative:page;mso-position-vertical-relative:page;mso-width-percent:941;mso-height-percent:363;mso-top-percent:300;mso-width-relative:page;mso-height-relative:page;v-text-anchor:bottom" o:gfxdata="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" filled="f" stroked="f" strokeweight=".5pt">
                     <v:textbox inset="126pt,0,54pt,0">
                       <w:txbxContent>
                         <w:p>
@@ -746,6 +751,7 @@
                             <w:dataBinding w:prefixMappings="xmlns:ns0='http://purl.org/dc/elements/1.1/' xmlns:ns1='http://schemas.openxmlformats.org/package/2006/metadata/core-properties' " w:xpath="/ns1:coreProperties[1]/ns0:subject[1]" w:storeItemID="{6C3C8BC8-F283-45AE-878A-BAB7291924A1}"/>
                             <w:text/>
                           </w:sdtPr>
+                          <w:sdtEndPr/>
                           <w:sdtContent>
                             <w:p>
                               <w:pPr>
@@ -793,7 +799,7 @@
             <mc:AlternateContent>
               <mc:Choice Requires="wps">
                 <w:drawing>
-                  <wp:anchor distT="0" distB="0" distL="114300" distR="114300" simplePos="0" relativeHeight="251661312" behindDoc="0" locked="0" layoutInCell="1" allowOverlap="1">
+                  <wp:anchor distT="0" distB="0" distL="114300" distR="114300" simplePos="0" relativeHeight="251661312" behindDoc="0" locked="0" layoutInCell="1" allowOverlap="1" wp14:anchorId="551069AB" wp14:editId="71B2A062">
                     <wp:simplePos x="0" y="0"/>
                     <wp:positionH relativeFrom="margin">
                       <wp:posOffset>1657350</wp:posOffset>
@@ -853,6 +859,7 @@
                                   <w:dataBinding w:prefixMappings="xmlns:ns0='http://schemas.microsoft.com/office/2006/coverPageProps' " w:xpath="/ns0:CoverPageProperties[1]/ns0:Abstract[1]" w:storeItemID="{55AF091B-3C7A-41E3-B477-F2FDAA23CFDA}"/>
                                   <w:text w:multiLine="1"/>
                                 </w:sdtPr>
+                                <w:sdtEndPr/>
                                 <w:sdtContent>
                                   <w:p>
                                     <w:pPr>
@@ -897,7 +904,7 @@
               </mc:Choice>
               <mc:Fallback>
                 <w:pict>
-                  <v:shape id="Text Box 153" o:spid="_x0000_s1028" type="#_x0000_t202" style="position:absolute;margin-left:130.5pt;margin-top:548.5pt;width:375.2pt;height:30.5pt;z-index:251661312;visibility:visible;mso-wrap-style:square;mso-width-percent:0;mso-height-percent:0;mso-wrap-distance-left:9pt;mso-wrap-distance-top:0;mso-wrap-distance-right:9pt;mso-wrap-distance-bottom:0;mso-position-horizontal:absolute;mso-position-horizontal-relative:margin;mso-position-vertical:absolute;mso-position-vertical-relative:page;mso-width-percent:0;mso-height-percent:0;mso-width-relative:page;mso-height-relative:page;v-text-anchor:top" o:gfxdata="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" filled="f" stroked="f" strokeweight=".5pt">
+                  <v:shape w14:anchorId="551069AB" id="Text Box 153" o:spid="_x0000_s1028" type="#_x0000_t202" style="position:absolute;margin-left:130.5pt;margin-top:548.5pt;width:375.2pt;height:30.5pt;z-index:251661312;visibility:visible;mso-wrap-style:square;mso-width-percent:0;mso-height-percent:0;mso-wrap-distance-left:9pt;mso-wrap-distance-top:0;mso-wrap-distance-right:9pt;mso-wrap-distance-bottom:0;mso-position-horizontal:absolute;mso-position-horizontal-relative:margin;mso-position-vertical:absolute;mso-position-vertical-relative:page;mso-width-percent:0;mso-height-percent:0;mso-width-relative:page;mso-height-relative:page;v-text-anchor:top" o:gfxdata="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" filled="f" stroked="f" strokeweight=".5pt">
                     <v:textbox inset="126pt,0,54pt,0">
                       <w:txbxContent>
                         <w:sdt>
@@ -913,6 +920,7 @@
                             <w:dataBinding w:prefixMappings="xmlns:ns0='http://schemas.microsoft.com/office/2006/coverPageProps' " w:xpath="/ns0:CoverPageProperties[1]/ns0:Abstract[1]" w:storeItemID="{55AF091B-3C7A-41E3-B477-F2FDAA23CFDA}"/>
                             <w:text w:multiLine="1"/>
                           </w:sdtPr>
+                          <w:sdtEndPr/>
                           <w:sdtContent>
                             <w:p>
                               <w:pPr>
@@ -957,6 +965,15 @@
     </w:sdt>
     <w:sdt>
       <w:sdtPr>
+        <w:rPr>
+          <w:rFonts w:asciiTheme="minorHAnsi" w:eastAsiaTheme="minorHAnsi" w:hAnsiTheme="minorHAnsi" w:cstheme="minorBidi"/>
+          <w:color w:val="auto"/>
+          <w:kern w:val="2"/>
+          <w:sz w:val="22"/>
+          <w:szCs w:val="22"/>
+          <w:lang w:val="en-IE"/>
+          <w14:ligatures w14:val="standardContextual"/>
+        </w:rPr>
         <w:id w:val="-1930032978"/>
         <w:docPartObj>
           <w:docPartGallery w:val="Table of Contents"/>
@@ -965,16 +982,9 @@
       </w:sdtPr>
       <w:sdtEndPr>
         <w:rPr>
-          <w:rFonts w:asciiTheme="minorHAnsi" w:eastAsiaTheme="minorHAnsi" w:hAnsiTheme="minorHAnsi" w:cstheme="minorBidi"/>
           <w:b/>
           <w:bCs/>
           <w:noProof/>
-          <w:color w:val="auto"/>
-          <w:kern w:val="2"/>
-          <w:sz w:val="22"/>
-          <w:szCs w:val="22"/>
-          <w:lang w:val="en-IE"/>
-          <w14:ligatures w14:val="standardContextual"/>
         </w:rPr>
       </w:sdtEndPr>
       <w:sdtContent>
@@ -1417,7 +1427,7 @@
           <w:noProof/>
         </w:rPr>
         <w:drawing>
-          <wp:inline distT="0" distB="0" distL="0" distR="0" wp14:anchorId="0CA32BF3" wp14:editId="1C728ADB">
+          <wp:inline distT="0" distB="0" distL="0" distR="0" wp14:anchorId="6CBFB294" wp14:editId="1132D606">
             <wp:extent cx="5594350" cy="1787514"/>
             <wp:effectExtent l="0" t="0" r="6350" b="3810"/>
             <wp:docPr id="1" name="Picture 1" descr="Graphical user interface, application&#10;&#10;Description automatically generated"/>
@@ -1432,7 +1442,7 @@
                     <pic:cNvPicPr/>
                   </pic:nvPicPr>
                   <pic:blipFill>
-                    <a:blip r:embed="rId8"/>
+                    <a:blip r:embed="rId10"/>
                     <a:stretch>
                       <a:fillRect/>
                     </a:stretch>
@@ -1460,21 +1470,31 @@
       <w:r>
         <w:t xml:space="preserve">DOM Figure </w:t>
       </w:r>
-      <w:fldSimple w:instr=" SEQ DOM_Figure \* ARABIC ">
-        <w:r>
-          <w:rPr>
-            <w:noProof/>
-          </w:rPr>
-          <w:t>1</w:t>
-        </w:r>
-      </w:fldSimple>
-    </w:p>
-    <w:p>
-      <w:r>
-        <w:t>The</w:t>
-      </w:r>
-      <w:r>
-        <w:t xml:space="preserve"> </w:t>
+      <w:r>
+        <w:fldChar w:fldCharType="begin"/>
+      </w:r>
+      <w:r>
+        <w:instrText xml:space="preserve"> SEQ DOM_Figure \* ARABIC </w:instrText>
+      </w:r>
+      <w:r>
+        <w:fldChar w:fldCharType="separate"/>
+      </w:r>
+      <w:r>
+        <w:rPr>
+          <w:noProof/>
+        </w:rPr>
+        <w:t>1</w:t>
+      </w:r>
+      <w:r>
+        <w:rPr>
+          <w:noProof/>
+        </w:rPr>
+        <w:fldChar w:fldCharType="end"/>
+      </w:r>
+    </w:p>
+    <w:p>
+      <w:r>
+        <w:t xml:space="preserve">The </w:t>
       </w:r>
       <w:proofErr w:type="gramStart"/>
       <w:r>
@@ -1527,7 +1547,7 @@
           <w:noProof/>
         </w:rPr>
         <w:drawing>
-          <wp:inline distT="0" distB="0" distL="0" distR="0" wp14:anchorId="444E0E06" wp14:editId="071B95DE">
+          <wp:inline distT="0" distB="0" distL="0" distR="0" wp14:anchorId="66495A33" wp14:editId="2716554F">
             <wp:extent cx="5359400" cy="686402"/>
             <wp:effectExtent l="0" t="0" r="0" b="0"/>
             <wp:docPr id="35" name="Picture 35" descr="Chart, scatter chart&#10;&#10;Description automatically generated"/>
@@ -1542,7 +1562,7 @@
                     <pic:cNvPicPr/>
                   </pic:nvPicPr>
                   <pic:blipFill>
-                    <a:blip r:embed="rId9"/>
+                    <a:blip r:embed="rId11"/>
                     <a:stretch>
                       <a:fillRect/>
                     </a:stretch>
@@ -1570,14 +1590,27 @@
       <w:r>
         <w:t xml:space="preserve">DOM Figure </w:t>
       </w:r>
-      <w:fldSimple w:instr=" SEQ DOM_Figure \* ARABIC ">
-        <w:r>
-          <w:rPr>
-            <w:noProof/>
-          </w:rPr>
-          <w:t>2</w:t>
-        </w:r>
-      </w:fldSimple>
+      <w:r>
+        <w:fldChar w:fldCharType="begin"/>
+      </w:r>
+      <w:r>
+        <w:instrText xml:space="preserve"> SEQ DOM_Figure \* ARABIC </w:instrText>
+      </w:r>
+      <w:r>
+        <w:fldChar w:fldCharType="separate"/>
+      </w:r>
+      <w:r>
+        <w:rPr>
+          <w:noProof/>
+        </w:rPr>
+        <w:t>2</w:t>
+      </w:r>
+      <w:r>
+        <w:rPr>
+          <w:noProof/>
+        </w:rPr>
+        <w:fldChar w:fldCharType="end"/>
+      </w:r>
     </w:p>
     <w:p>
       <w:pPr>
@@ -1588,7 +1621,7 @@
           <w:noProof/>
         </w:rPr>
         <w:drawing>
-          <wp:inline distT="0" distB="0" distL="0" distR="0" wp14:anchorId="4E98399D" wp14:editId="0CED66A8">
+          <wp:inline distT="0" distB="0" distL="0" distR="0" wp14:anchorId="1ED37811" wp14:editId="31B1D8C7">
             <wp:extent cx="5376864" cy="1790700"/>
             <wp:effectExtent l="0" t="0" r="0" b="0"/>
             <wp:docPr id="11" name="Picture 11" descr="Text&#10;&#10;Description automatically generated"/>
@@ -1603,7 +1636,7 @@
                     <pic:cNvPicPr/>
                   </pic:nvPicPr>
                   <pic:blipFill>
-                    <a:blip r:embed="rId10"/>
+                    <a:blip r:embed="rId12"/>
                     <a:stretch>
                       <a:fillRect/>
                     </a:stretch>
@@ -1631,14 +1664,27 @@
       <w:r>
         <w:t xml:space="preserve">DOM Figure </w:t>
       </w:r>
-      <w:fldSimple w:instr=" SEQ DOM_Figure \* ARABIC ">
-        <w:r>
-          <w:rPr>
-            <w:noProof/>
-          </w:rPr>
-          <w:t>3</w:t>
-        </w:r>
-      </w:fldSimple>
+      <w:r>
+        <w:fldChar w:fldCharType="begin"/>
+      </w:r>
+      <w:r>
+        <w:instrText xml:space="preserve"> SEQ DOM_Figure \* ARABIC </w:instrText>
+      </w:r>
+      <w:r>
+        <w:fldChar w:fldCharType="separate"/>
+      </w:r>
+      <w:r>
+        <w:rPr>
+          <w:noProof/>
+        </w:rPr>
+        <w:t>3</w:t>
+      </w:r>
+      <w:r>
+        <w:rPr>
+          <w:noProof/>
+        </w:rPr>
+        <w:fldChar w:fldCharType="end"/>
+      </w:r>
     </w:p>
     <w:p>
       <w:r>
@@ -1677,7 +1723,7 @@
           <w:noProof/>
         </w:rPr>
         <w:drawing>
-          <wp:inline distT="0" distB="0" distL="0" distR="0" wp14:anchorId="15B32A49" wp14:editId="38C09C8D">
+          <wp:inline distT="0" distB="0" distL="0" distR="0" wp14:anchorId="0ED61167" wp14:editId="45665E5B">
             <wp:extent cx="5731510" cy="1606550"/>
             <wp:effectExtent l="0" t="0" r="2540" b="0"/>
             <wp:docPr id="44" name="Picture 44" descr="Text&#10;&#10;Description automatically generated"/>
@@ -1692,7 +1738,7 @@
                     <pic:cNvPicPr/>
                   </pic:nvPicPr>
                   <pic:blipFill>
-                    <a:blip r:embed="rId11"/>
+                    <a:blip r:embed="rId13"/>
                     <a:stretch>
                       <a:fillRect/>
                     </a:stretch>
@@ -1720,14 +1766,27 @@
       <w:r>
         <w:t xml:space="preserve">DOM Figure </w:t>
       </w:r>
-      <w:fldSimple w:instr=" SEQ DOM_Figure \* ARABIC ">
-        <w:r>
-          <w:rPr>
-            <w:noProof/>
-          </w:rPr>
-          <w:t>4</w:t>
-        </w:r>
-      </w:fldSimple>
+      <w:r>
+        <w:fldChar w:fldCharType="begin"/>
+      </w:r>
+      <w:r>
+        <w:instrText xml:space="preserve"> SEQ DOM_Figure \* ARABIC </w:instrText>
+      </w:r>
+      <w:r>
+        <w:fldChar w:fldCharType="separate"/>
+      </w:r>
+      <w:r>
+        <w:rPr>
+          <w:noProof/>
+        </w:rPr>
+        <w:t>4</w:t>
+      </w:r>
+      <w:r>
+        <w:rPr>
+          <w:noProof/>
+        </w:rPr>
+        <w:fldChar w:fldCharType="end"/>
+      </w:r>
     </w:p>
     <w:p>
       <w:proofErr w:type="spellStart"/>
@@ -1756,7 +1815,7 @@
           <w:noProof/>
         </w:rPr>
         <w:drawing>
-          <wp:inline distT="0" distB="0" distL="0" distR="0" wp14:anchorId="2582DF21" wp14:editId="65AC0FC4">
+          <wp:inline distT="0" distB="0" distL="0" distR="0" wp14:anchorId="033E9CE8" wp14:editId="14162D93">
             <wp:extent cx="5731510" cy="1071245"/>
             <wp:effectExtent l="0" t="0" r="2540" b="0"/>
             <wp:docPr id="33" name="Picture 33" descr="A picture containing chart&#10;&#10;Description automatically generated"/>
@@ -1771,7 +1830,7 @@
                     <pic:cNvPicPr/>
                   </pic:nvPicPr>
                   <pic:blipFill>
-                    <a:blip r:embed="rId12"/>
+                    <a:blip r:embed="rId14"/>
                     <a:stretch>
                       <a:fillRect/>
                     </a:stretch>
@@ -1799,14 +1858,27 @@
       <w:r>
         <w:t xml:space="preserve">DOM Figure </w:t>
       </w:r>
-      <w:fldSimple w:instr=" SEQ DOM_Figure \* ARABIC ">
-        <w:r>
-          <w:rPr>
-            <w:noProof/>
-          </w:rPr>
-          <w:t>5</w:t>
-        </w:r>
-      </w:fldSimple>
+      <w:r>
+        <w:fldChar w:fldCharType="begin"/>
+      </w:r>
+      <w:r>
+        <w:instrText xml:space="preserve"> SEQ DOM_Figure \* ARABIC </w:instrText>
+      </w:r>
+      <w:r>
+        <w:fldChar w:fldCharType="separate"/>
+      </w:r>
+      <w:r>
+        <w:rPr>
+          <w:noProof/>
+        </w:rPr>
+        <w:t>5</w:t>
+      </w:r>
+      <w:r>
+        <w:rPr>
+          <w:noProof/>
+        </w:rPr>
+        <w:fldChar w:fldCharType="end"/>
+      </w:r>
     </w:p>
     <w:p>
       <w:r>
@@ -1842,7 +1914,7 @@
           <w:noProof/>
         </w:rPr>
         <w:drawing>
-          <wp:inline distT="0" distB="0" distL="0" distR="0" wp14:anchorId="26CC2967" wp14:editId="7EC29114">
+          <wp:inline distT="0" distB="0" distL="0" distR="0" wp14:anchorId="31DF2A36" wp14:editId="596320DF">
             <wp:extent cx="5731510" cy="892810"/>
             <wp:effectExtent l="0" t="0" r="2540" b="2540"/>
             <wp:docPr id="34" name="Picture 34" descr="A picture containing chart&#10;&#10;Description automatically generated"/>
@@ -1857,7 +1929,7 @@
                     <pic:cNvPicPr/>
                   </pic:nvPicPr>
                   <pic:blipFill>
-                    <a:blip r:embed="rId13"/>
+                    <a:blip r:embed="rId15"/>
                     <a:stretch>
                       <a:fillRect/>
                     </a:stretch>
@@ -1885,14 +1957,27 @@
       <w:r>
         <w:t xml:space="preserve">DOM Figure </w:t>
       </w:r>
-      <w:fldSimple w:instr=" SEQ DOM_Figure \* ARABIC ">
-        <w:r>
-          <w:rPr>
-            <w:noProof/>
-          </w:rPr>
-          <w:t>6</w:t>
-        </w:r>
-      </w:fldSimple>
+      <w:r>
+        <w:fldChar w:fldCharType="begin"/>
+      </w:r>
+      <w:r>
+        <w:instrText xml:space="preserve"> SEQ DOM_Figure \* ARABIC </w:instrText>
+      </w:r>
+      <w:r>
+        <w:fldChar w:fldCharType="separate"/>
+      </w:r>
+      <w:r>
+        <w:rPr>
+          <w:noProof/>
+        </w:rPr>
+        <w:t>6</w:t>
+      </w:r>
+      <w:r>
+        <w:rPr>
+          <w:noProof/>
+        </w:rPr>
+        <w:fldChar w:fldCharType="end"/>
+      </w:r>
     </w:p>
     <w:p>
       <w:pPr>
@@ -1904,7 +1989,7 @@
         </w:rPr>
         <w:lastRenderedPageBreak/>
         <w:drawing>
-          <wp:inline distT="0" distB="0" distL="0" distR="0" wp14:anchorId="50C5A507" wp14:editId="1F487D62">
+          <wp:inline distT="0" distB="0" distL="0" distR="0" wp14:anchorId="4AF10140" wp14:editId="1AC9BFDB">
             <wp:extent cx="5086350" cy="5120725"/>
             <wp:effectExtent l="0" t="0" r="0" b="3810"/>
             <wp:docPr id="36" name="Picture 36" descr="Graphical user interface, application&#10;&#10;Description automatically generated"/>
@@ -1919,7 +2004,7 @@
                     <pic:cNvPicPr/>
                   </pic:nvPicPr>
                   <pic:blipFill>
-                    <a:blip r:embed="rId14"/>
+                    <a:blip r:embed="rId16"/>
                     <a:stretch>
                       <a:fillRect/>
                     </a:stretch>
@@ -1947,14 +2032,27 @@
       <w:r>
         <w:t xml:space="preserve">DOM Figure </w:t>
       </w:r>
-      <w:fldSimple w:instr=" SEQ DOM_Figure \* ARABIC ">
-        <w:r>
-          <w:rPr>
-            <w:noProof/>
-          </w:rPr>
-          <w:t>7</w:t>
-        </w:r>
-      </w:fldSimple>
+      <w:r>
+        <w:fldChar w:fldCharType="begin"/>
+      </w:r>
+      <w:r>
+        <w:instrText xml:space="preserve"> SEQ DOM_Figure \* ARABIC </w:instrText>
+      </w:r>
+      <w:r>
+        <w:fldChar w:fldCharType="separate"/>
+      </w:r>
+      <w:r>
+        <w:rPr>
+          <w:noProof/>
+        </w:rPr>
+        <w:t>7</w:t>
+      </w:r>
+      <w:r>
+        <w:rPr>
+          <w:noProof/>
+        </w:rPr>
+        <w:fldChar w:fldCharType="end"/>
+      </w:r>
     </w:p>
     <w:p>
       <w:r>
@@ -1998,7 +2096,7 @@
         </w:rPr>
         <w:lastRenderedPageBreak/>
         <w:drawing>
-          <wp:inline distT="0" distB="0" distL="0" distR="0" wp14:anchorId="6457E317" wp14:editId="7A1AFCCA">
+          <wp:inline distT="0" distB="0" distL="0" distR="0" wp14:anchorId="48D1F299" wp14:editId="3954C0B5">
             <wp:extent cx="5731510" cy="4283075"/>
             <wp:effectExtent l="0" t="0" r="2540" b="3175"/>
             <wp:docPr id="41" name="Picture 41" descr="A picture containing table&#10;&#10;Description automatically generated"/>
@@ -2013,7 +2111,7 @@
                     <pic:cNvPicPr/>
                   </pic:nvPicPr>
                   <pic:blipFill>
-                    <a:blip r:embed="rId15"/>
+                    <a:blip r:embed="rId17"/>
                     <a:stretch>
                       <a:fillRect/>
                     </a:stretch>
@@ -2041,14 +2139,27 @@
       <w:r>
         <w:t xml:space="preserve">SAX Figure </w:t>
       </w:r>
-      <w:fldSimple w:instr=" SEQ SAX_Figure \* ARABIC ">
-        <w:r>
-          <w:rPr>
-            <w:noProof/>
-          </w:rPr>
-          <w:t>1</w:t>
-        </w:r>
-      </w:fldSimple>
+      <w:r>
+        <w:fldChar w:fldCharType="begin"/>
+      </w:r>
+      <w:r>
+        <w:instrText xml:space="preserve"> SEQ SAX_Figure \* ARABIC </w:instrText>
+      </w:r>
+      <w:r>
+        <w:fldChar w:fldCharType="separate"/>
+      </w:r>
+      <w:r>
+        <w:rPr>
+          <w:noProof/>
+        </w:rPr>
+        <w:t>1</w:t>
+      </w:r>
+      <w:r>
+        <w:rPr>
+          <w:noProof/>
+        </w:rPr>
+        <w:fldChar w:fldCharType="end"/>
+      </w:r>
     </w:p>
     <w:p>
       <w:proofErr w:type="spellStart"/>
@@ -2094,7 +2205,7 @@
           <w:noProof/>
         </w:rPr>
         <w:drawing>
-          <wp:inline distT="0" distB="0" distL="0" distR="0" wp14:anchorId="133EF5CF" wp14:editId="7FA1CA48">
+          <wp:inline distT="0" distB="0" distL="0" distR="0" wp14:anchorId="0371B387" wp14:editId="3C00F85E">
             <wp:extent cx="5731510" cy="2675890"/>
             <wp:effectExtent l="0" t="0" r="2540" b="0"/>
             <wp:docPr id="42" name="Picture 42" descr="Text&#10;&#10;Description automatically generated"/>
@@ -2109,7 +2220,7 @@
                     <pic:cNvPicPr/>
                   </pic:nvPicPr>
                   <pic:blipFill>
-                    <a:blip r:embed="rId16"/>
+                    <a:blip r:embed="rId18"/>
                     <a:stretch>
                       <a:fillRect/>
                     </a:stretch>
@@ -2137,29 +2248,37 @@
       <w:r>
         <w:t xml:space="preserve">SAX Figure </w:t>
       </w:r>
-      <w:fldSimple w:instr=" SEQ SAX_Figure \* ARABIC ">
-        <w:r>
-          <w:rPr>
-            <w:noProof/>
-          </w:rPr>
-          <w:t>2</w:t>
-        </w:r>
-      </w:fldSimple>
+      <w:r>
+        <w:fldChar w:fldCharType="begin"/>
+      </w:r>
+      <w:r>
+        <w:instrText xml:space="preserve"> SEQ SAX_Figure \* ARABIC </w:instrText>
+      </w:r>
+      <w:r>
+        <w:fldChar w:fldCharType="separate"/>
+      </w:r>
+      <w:r>
+        <w:rPr>
+          <w:noProof/>
+        </w:rPr>
+        <w:t>2</w:t>
+      </w:r>
+      <w:r>
+        <w:rPr>
+          <w:noProof/>
+        </w:rPr>
+        <w:fldChar w:fldCharType="end"/>
+      </w:r>
     </w:p>
     <w:p>
       <w:proofErr w:type="spellStart"/>
-      <w:proofErr w:type="gramStart"/>
       <w:r>
         <w:lastRenderedPageBreak/>
         <w:t>endElement</w:t>
       </w:r>
       <w:proofErr w:type="spellEnd"/>
       <w:r>
-        <w:t>(</w:t>
-      </w:r>
-      <w:proofErr w:type="gramEnd"/>
-      <w:r>
-        <w:t>)</w:t>
+        <w:t>()</w:t>
       </w:r>
       <w:r>
         <w:t xml:space="preserve"> method is called when an end tag is encountered in the XML file being parsed. The method checks which tag has ended and sets the corresponding property of the </w:t>
@@ -2182,7 +2301,7 @@
           <w:noProof/>
         </w:rPr>
         <w:drawing>
-          <wp:inline distT="0" distB="0" distL="0" distR="0" wp14:anchorId="40616A42" wp14:editId="1CEFD5A2">
+          <wp:inline distT="0" distB="0" distL="0" distR="0" wp14:anchorId="0C44FC14" wp14:editId="4D873B25">
             <wp:extent cx="5731510" cy="712470"/>
             <wp:effectExtent l="0" t="0" r="2540" b="0"/>
             <wp:docPr id="43" name="Picture 43" descr="A picture containing text&#10;&#10;Description automatically generated"/>
@@ -2197,7 +2316,7 @@
                     <pic:cNvPicPr/>
                   </pic:nvPicPr>
                   <pic:blipFill>
-                    <a:blip r:embed="rId17"/>
+                    <a:blip r:embed="rId19"/>
                     <a:stretch>
                       <a:fillRect/>
                     </a:stretch>
@@ -2225,14 +2344,27 @@
       <w:r>
         <w:t xml:space="preserve">SAX Figure </w:t>
       </w:r>
-      <w:fldSimple w:instr=" SEQ SAX_Figure \* ARABIC ">
-        <w:r>
-          <w:rPr>
-            <w:noProof/>
-          </w:rPr>
-          <w:t>3</w:t>
-        </w:r>
-      </w:fldSimple>
+      <w:r>
+        <w:fldChar w:fldCharType="begin"/>
+      </w:r>
+      <w:r>
+        <w:instrText xml:space="preserve"> SEQ SAX_Figure \* ARABIC </w:instrText>
+      </w:r>
+      <w:r>
+        <w:fldChar w:fldCharType="separate"/>
+      </w:r>
+      <w:r>
+        <w:rPr>
+          <w:noProof/>
+        </w:rPr>
+        <w:t>3</w:t>
+      </w:r>
+      <w:r>
+        <w:rPr>
+          <w:noProof/>
+        </w:rPr>
+        <w:fldChar w:fldCharType="end"/>
+      </w:r>
     </w:p>
     <w:p>
       <w:r>
@@ -2259,7 +2391,7 @@
           <w:noProof/>
         </w:rPr>
         <w:drawing>
-          <wp:inline distT="0" distB="0" distL="0" distR="0" wp14:anchorId="0892D076" wp14:editId="7F6A3FCB">
+          <wp:inline distT="0" distB="0" distL="0" distR="0" wp14:anchorId="57F4D6E7" wp14:editId="66E53B4D">
             <wp:extent cx="5731510" cy="1027430"/>
             <wp:effectExtent l="0" t="0" r="2540" b="1270"/>
             <wp:docPr id="39" name="Picture 39" descr="Chart&#10;&#10;Description automatically generated"/>
@@ -2274,7 +2406,7 @@
                     <pic:cNvPicPr/>
                   </pic:nvPicPr>
                   <pic:blipFill>
-                    <a:blip r:embed="rId18"/>
+                    <a:blip r:embed="rId20"/>
                     <a:stretch>
                       <a:fillRect/>
                     </a:stretch>
@@ -2302,14 +2434,30 @@
       <w:r>
         <w:t xml:space="preserve">SAX Figure </w:t>
       </w:r>
-      <w:fldSimple w:instr=" SEQ SAX_Figure \* ARABIC ">
-        <w:r>
-          <w:rPr>
-            <w:noProof/>
-          </w:rPr>
-          <w:t>4</w:t>
-        </w:r>
-      </w:fldSimple>
+      <w:r>
+        <w:fldChar w:fldCharType="begin"/>
+      </w:r>
+      <w:r>
+        <w:instrText xml:space="preserve"> SEQ SAX_Figu</w:instrText>
+      </w:r>
+      <w:r>
+        <w:instrText xml:space="preserve">re \* ARABIC </w:instrText>
+      </w:r>
+      <w:r>
+        <w:fldChar w:fldCharType="separate"/>
+      </w:r>
+      <w:r>
+        <w:rPr>
+          <w:noProof/>
+        </w:rPr>
+        <w:t>4</w:t>
+      </w:r>
+      <w:r>
+        <w:rPr>
+          <w:noProof/>
+        </w:rPr>
+        <w:fldChar w:fldCharType="end"/>
+      </w:r>
     </w:p>
     <w:p>
       <w:pPr>
@@ -2320,7 +2468,7 @@
           <w:noProof/>
         </w:rPr>
         <w:drawing>
-          <wp:inline distT="0" distB="0" distL="0" distR="0" wp14:anchorId="25FC21ED" wp14:editId="3BAFC7EE">
+          <wp:inline distT="0" distB="0" distL="0" distR="0" wp14:anchorId="0320DB95" wp14:editId="1E94981B">
             <wp:extent cx="5731510" cy="752475"/>
             <wp:effectExtent l="0" t="0" r="2540" b="9525"/>
             <wp:docPr id="40" name="Picture 40" descr="A picture containing background pattern&#10;&#10;Description automatically generated"/>
@@ -2335,7 +2483,7 @@
                     <pic:cNvPicPr/>
                   </pic:nvPicPr>
                   <pic:blipFill>
-                    <a:blip r:embed="rId19"/>
+                    <a:blip r:embed="rId21"/>
                     <a:stretch>
                       <a:fillRect/>
                     </a:stretch>
@@ -2363,14 +2511,27 @@
       <w:r>
         <w:t xml:space="preserve">SAX Figure </w:t>
       </w:r>
-      <w:fldSimple w:instr=" SEQ SAX_Figure \* ARABIC ">
-        <w:r>
-          <w:rPr>
-            <w:noProof/>
-          </w:rPr>
-          <w:t>5</w:t>
-        </w:r>
-      </w:fldSimple>
+      <w:r>
+        <w:fldChar w:fldCharType="begin"/>
+      </w:r>
+      <w:r>
+        <w:instrText xml:space="preserve"> SEQ SAX_Figure \* ARABIC </w:instrText>
+      </w:r>
+      <w:r>
+        <w:fldChar w:fldCharType="separate"/>
+      </w:r>
+      <w:r>
+        <w:rPr>
+          <w:noProof/>
+        </w:rPr>
+        <w:t>5</w:t>
+      </w:r>
+      <w:r>
+        <w:rPr>
+          <w:noProof/>
+        </w:rPr>
+        <w:fldChar w:fldCharType="end"/>
+      </w:r>
     </w:p>
     <w:p>
       <w:r>
@@ -2392,7 +2553,7 @@
           <w:noProof/>
         </w:rPr>
         <w:drawing>
-          <wp:inline distT="0" distB="0" distL="0" distR="0" wp14:anchorId="5503D8E5" wp14:editId="0D3F9B5E">
+          <wp:inline distT="0" distB="0" distL="0" distR="0" wp14:anchorId="459C0765" wp14:editId="0DD49865">
             <wp:extent cx="5731510" cy="616585"/>
             <wp:effectExtent l="0" t="0" r="2540" b="0"/>
             <wp:docPr id="37" name="Picture 37"/>
@@ -2407,7 +2568,7 @@
                     <pic:cNvPicPr/>
                   </pic:nvPicPr>
                   <pic:blipFill>
-                    <a:blip r:embed="rId20"/>
+                    <a:blip r:embed="rId22"/>
                     <a:stretch>
                       <a:fillRect/>
                     </a:stretch>
@@ -2435,14 +2596,27 @@
       <w:r>
         <w:t xml:space="preserve">SAX Figure </w:t>
       </w:r>
-      <w:fldSimple w:instr=" SEQ SAX_Figure \* ARABIC ">
-        <w:r>
-          <w:rPr>
-            <w:noProof/>
-          </w:rPr>
-          <w:t>6</w:t>
-        </w:r>
-      </w:fldSimple>
+      <w:r>
+        <w:fldChar w:fldCharType="begin"/>
+      </w:r>
+      <w:r>
+        <w:instrText xml:space="preserve"> SEQ SAX_Figure \* ARABIC </w:instrText>
+      </w:r>
+      <w:r>
+        <w:fldChar w:fldCharType="separate"/>
+      </w:r>
+      <w:r>
+        <w:rPr>
+          <w:noProof/>
+        </w:rPr>
+        <w:t>6</w:t>
+      </w:r>
+      <w:r>
+        <w:rPr>
+          <w:noProof/>
+        </w:rPr>
+        <w:fldChar w:fldCharType="end"/>
+      </w:r>
     </w:p>
     <w:p>
       <w:pPr>
@@ -2454,7 +2628,7 @@
         </w:rPr>
         <w:lastRenderedPageBreak/>
         <w:drawing>
-          <wp:inline distT="0" distB="0" distL="0" distR="0" wp14:anchorId="1DF00BD5" wp14:editId="55A47FA9">
+          <wp:inline distT="0" distB="0" distL="0" distR="0" wp14:anchorId="2FE700FB" wp14:editId="4C1D700E">
             <wp:extent cx="5388009" cy="5448300"/>
             <wp:effectExtent l="0" t="0" r="3175" b="0"/>
             <wp:docPr id="38" name="Picture 38" descr="Graphical user interface, application&#10;&#10;Description automatically generated"/>
@@ -2469,7 +2643,7 @@
                     <pic:cNvPicPr/>
                   </pic:nvPicPr>
                   <pic:blipFill>
-                    <a:blip r:embed="rId21"/>
+                    <a:blip r:embed="rId23"/>
                     <a:stretch>
                       <a:fillRect/>
                     </a:stretch>
@@ -2497,14 +2671,27 @@
       <w:r>
         <w:t xml:space="preserve">SAX Figure </w:t>
       </w:r>
-      <w:fldSimple w:instr=" SEQ SAX_Figure \* ARABIC ">
-        <w:r>
-          <w:rPr>
-            <w:noProof/>
-          </w:rPr>
-          <w:t>7</w:t>
-        </w:r>
-      </w:fldSimple>
+      <w:r>
+        <w:fldChar w:fldCharType="begin"/>
+      </w:r>
+      <w:r>
+        <w:instrText xml:space="preserve"> SEQ SAX_Figure \* ARABIC </w:instrText>
+      </w:r>
+      <w:r>
+        <w:fldChar w:fldCharType="separate"/>
+      </w:r>
+      <w:r>
+        <w:rPr>
+          <w:noProof/>
+        </w:rPr>
+        <w:t>7</w:t>
+      </w:r>
+      <w:r>
+        <w:rPr>
+          <w:noProof/>
+        </w:rPr>
+        <w:fldChar w:fldCharType="end"/>
+      </w:r>
     </w:p>
     <w:p>
       <w:r>
@@ -2589,6 +2776,8 @@
       </w:r>
     </w:p>
     <w:sectPr>
+      <w:footerReference w:type="default" r:id="rId24"/>
+      <w:footerReference w:type="first" r:id="rId25"/>
       <w:pgSz w:w="11906" w:h="16838"/>
       <w:pgMar w:top="1440" w:right="1440" w:bottom="1440" w:left="1440" w:header="708" w:footer="708" w:gutter="0"/>
       <w:pgNumType w:start="0"/>
@@ -2598,6 +2787,218 @@
     </w:sectPr>
   </w:body>
 </w:document>
+</file>
+
+<file path=word/endnotes.xml><?xml version="1.0" encoding="utf-8"?>
+<w:endnotes xmlns:wpc="http://schemas.microsoft.com/office/word/2010/wordprocessingCanvas" xmlns:cx="http://schemas.microsoft.com/office/drawing/2014/chartex" xmlns:cx1="http://schemas.microsoft.com/office/drawing/2015/9/8/chartex" xmlns:cx2="http://schemas.microsoft.com/office/drawing/2015/10/21/chartex" xmlns:cx3="http://schemas.microsoft.com/office/drawing/2016/5/9/chartex" xmlns:cx4="http://schemas.microsoft.com/office/drawing/2016/5/10/chartex" xmlns:cx5="http://schemas.microsoft.com/office/drawing/2016/5/11/chartex" xmlns:cx6="http://schemas.microsoft.com/office/drawing/2016/5/12/chartex" xmlns:cx7="http://schemas.microsoft.com/office/drawing/2016/5/13/chartex" xmlns:cx8="http://schemas.microsoft.com/office/drawing/2016/5/14/chartex" xmlns:mc="http://schemas.openxmlformats.org/markup-compatibility/2006" xmlns:aink="http://schemas.microsoft.com/office/drawing/2016/ink" xmlns:am3d="http://schemas.microsoft.com/office/drawing/2017/model3d" xmlns:o="urn:schemas-microsoft-com:office:office" xmlns:oel="http://schemas.microsoft.com/office/2019/extlst" xmlns:r="http://schemas.openxmlformats.org/officeDocument/2006/relationships" xmlns:m="http://schemas.openxmlformats.org/officeDocument/2006/math" xmlns:v="urn:schemas-microsoft-com:vml" xmlns:wp14="http://schemas.microsoft.com/office/word/2010/wordprocessingDrawing" xmlns:wp="http://schemas.openxmlformats.org/drawingml/2006/wordprocessingDrawing" xmlns:w10="urn:schemas-microsoft-com:office:word" xmlns:w="http://schemas.openxmlformats.org/wordprocessingml/2006/main" xmlns:w14="http://schemas.microsoft.com/office/word/2010/wordml" xmlns:w15="http://schemas.microsoft.com/office/word/2012/wordml" xmlns:w16cex="http://schemas.microsoft.com/office/word/2018/wordml/cex" xmlns:w16cid="http://schemas.microsoft.com/office/word/2016/wordml/cid" xmlns:w16="http://schemas.microsoft.com/office/word/2018/wordml" xmlns:w16sdtdh="http://schemas.microsoft.com/office/word/2020/wordml/sdtdatahash" xmlns:w16se="http://schemas.microsoft.com/office/word/2015/wordml/symex" xmlns:wpg="http://schemas.microsoft.com/office/word/2010/wordprocessingGroup" xmlns:wpi="http://schemas.microsoft.com/office/word/2010/wordprocessingInk" xmlns:wne="http://schemas.microsoft.com/office/word/2006/wordml" xmlns:wps="http://schemas.microsoft.com/office/word/2010/wordprocessingShape" mc:Ignorable="w14 w15 w16se w16cid w16 w16cex w16sdtdh wp14">
+  <w:endnote w:type="separator" w:id="-1">
+    <w:p>
+      <w:pPr>
+        <w:spacing w:after="0" w:line="240" w:lineRule="auto"/>
+      </w:pPr>
+      <w:r>
+        <w:separator/>
+      </w:r>
+    </w:p>
+  </w:endnote>
+  <w:endnote w:type="continuationSeparator" w:id="0">
+    <w:p>
+      <w:pPr>
+        <w:spacing w:after="0" w:line="240" w:lineRule="auto"/>
+      </w:pPr>
+      <w:r>
+        <w:continuationSeparator/>
+      </w:r>
+    </w:p>
+  </w:endnote>
+</w:endnotes>
+</file>
+
+<file path=word/footer1.xml><?xml version="1.0" encoding="utf-8"?>
+<w:ftr xmlns:wpc="http://schemas.microsoft.com/office/word/2010/wordprocessingCanvas" xmlns:cx="http://schemas.microsoft.com/office/drawing/2014/chartex" xmlns:cx1="http://schemas.microsoft.com/office/drawing/2015/9/8/chartex" xmlns:cx2="http://schemas.microsoft.com/office/drawing/2015/10/21/chartex" xmlns:cx3="http://schemas.microsoft.com/office/drawing/2016/5/9/chartex" xmlns:cx4="http://schemas.microsoft.com/office/drawing/2016/5/10/chartex" xmlns:cx5="http://schemas.microsoft.com/office/drawing/2016/5/11/chartex" xmlns:cx6="http://schemas.microsoft.com/office/drawing/2016/5/12/chartex" xmlns:cx7="http://schemas.microsoft.com/office/drawing/2016/5/13/chartex" xmlns:cx8="http://schemas.microsoft.com/office/drawing/2016/5/14/chartex" xmlns:mc="http://schemas.openxmlformats.org/markup-compatibility/2006" xmlns:aink="http://schemas.microsoft.com/office/drawing/2016/ink" xmlns:am3d="http://schemas.microsoft.com/office/drawing/2017/model3d" xmlns:o="urn:schemas-microsoft-com:office:office" xmlns:oel="http://schemas.microsoft.com/office/2019/extlst" xmlns:r="http://schemas.openxmlformats.org/officeDocument/2006/relationships" xmlns:m="http://schemas.openxmlformats.org/officeDocument/2006/math" xmlns:v="urn:schemas-microsoft-com:vml" xmlns:wp14="http://schemas.microsoft.com/office/word/2010/wordprocessingDrawing" xmlns:wp="http://schemas.openxmlformats.org/drawingml/2006/wordprocessingDrawing" xmlns:w10="urn:schemas-microsoft-com:office:word" xmlns:w="http://schemas.openxmlformats.org/wordprocessingml/2006/main" xmlns:w14="http://schemas.microsoft.com/office/word/2010/wordml" xmlns:w15="http://schemas.microsoft.com/office/word/2012/wordml" xmlns:w16cex="http://schemas.microsoft.com/office/word/2018/wordml/cex" xmlns:w16cid="http://schemas.microsoft.com/office/word/2016/wordml/cid" xmlns:w16="http://schemas.microsoft.com/office/word/2018/wordml" xmlns:w16sdtdh="http://schemas.microsoft.com/office/word/2020/wordml/sdtdatahash" xmlns:w16se="http://schemas.microsoft.com/office/word/2015/wordml/symex" xmlns:wpg="http://schemas.microsoft.com/office/word/2010/wordprocessingGroup" xmlns:wpi="http://schemas.microsoft.com/office/word/2010/wordprocessingInk" xmlns:wne="http://schemas.microsoft.com/office/word/2006/wordml" xmlns:wps="http://schemas.microsoft.com/office/word/2010/wordprocessingShape" mc:Ignorable="w14 w15 w16se w16cid w16 w16cex w16sdtdh wp14">
+  <w:sdt>
+    <w:sdtPr>
+      <w:id w:val="-520322344"/>
+      <w:docPartObj>
+        <w:docPartGallery w:val="Page Numbers (Bottom of Page)"/>
+        <w:docPartUnique/>
+      </w:docPartObj>
+    </w:sdtPr>
+    <w:sdtEndPr>
+      <w:rPr>
+        <w:color w:val="7F7F7F" w:themeColor="background1" w:themeShade="7F"/>
+        <w:spacing w:val="60"/>
+      </w:rPr>
+    </w:sdtEndPr>
+    <w:sdtContent>
+      <w:p>
+        <w:pPr>
+          <w:pStyle w:val="Footer"/>
+          <w:pBdr>
+            <w:top w:val="single" w:sz="4" w:space="1" w:color="D9D9D9" w:themeColor="background1" w:themeShade="D9"/>
+          </w:pBdr>
+          <w:jc w:val="right"/>
+        </w:pPr>
+        <w:r>
+          <w:fldChar w:fldCharType="begin"/>
+        </w:r>
+        <w:r>
+          <w:instrText xml:space="preserve"> PAGE   \* MERGEFORMAT </w:instrText>
+        </w:r>
+        <w:r>
+          <w:fldChar w:fldCharType="separate"/>
+        </w:r>
+        <w:r>
+          <w:rPr>
+            <w:noProof/>
+          </w:rPr>
+          <w:t>2</w:t>
+        </w:r>
+        <w:r>
+          <w:rPr>
+            <w:noProof/>
+          </w:rPr>
+          <w:fldChar w:fldCharType="end"/>
+        </w:r>
+        <w:r>
+          <w:t xml:space="preserve"> | </w:t>
+        </w:r>
+        <w:r>
+          <w:rPr>
+            <w:color w:val="7F7F7F" w:themeColor="background1" w:themeShade="7F"/>
+            <w:spacing w:val="60"/>
+          </w:rPr>
+          <w:t>Page</w:t>
+        </w:r>
+      </w:p>
+    </w:sdtContent>
+  </w:sdt>
+  <w:p>
+    <w:pPr>
+      <w:pStyle w:val="Footer"/>
+    </w:pPr>
+  </w:p>
+</w:ftr>
+</file>
+
+<file path=word/footer2.xml><?xml version="1.0" encoding="utf-8"?>
+<w:ftr xmlns:wpc="http://schemas.microsoft.com/office/word/2010/wordprocessingCanvas" xmlns:cx="http://schemas.microsoft.com/office/drawing/2014/chartex" xmlns:cx1="http://schemas.microsoft.com/office/drawing/2015/9/8/chartex" xmlns:cx2="http://schemas.microsoft.com/office/drawing/2015/10/21/chartex" xmlns:cx3="http://schemas.microsoft.com/office/drawing/2016/5/9/chartex" xmlns:cx4="http://schemas.microsoft.com/office/drawing/2016/5/10/chartex" xmlns:cx5="http://schemas.microsoft.com/office/drawing/2016/5/11/chartex" xmlns:cx6="http://schemas.microsoft.com/office/drawing/2016/5/12/chartex" xmlns:cx7="http://schemas.microsoft.com/office/drawing/2016/5/13/chartex" xmlns:cx8="http://schemas.microsoft.com/office/drawing/2016/5/14/chartex" xmlns:mc="http://schemas.openxmlformats.org/markup-compatibility/2006" xmlns:aink="http://schemas.microsoft.com/office/drawing/2016/ink" xmlns:am3d="http://schemas.microsoft.com/office/drawing/2017/model3d" xmlns:o="urn:schemas-microsoft-com:office:office" xmlns:oel="http://schemas.microsoft.com/office/2019/extlst" xmlns:r="http://schemas.openxmlformats.org/officeDocument/2006/relationships" xmlns:m="http://schemas.openxmlformats.org/officeDocument/2006/math" xmlns:v="urn:schemas-microsoft-com:vml" xmlns:wp14="http://schemas.microsoft.com/office/word/2010/wordprocessingDrawing" xmlns:wp="http://schemas.openxmlformats.org/drawingml/2006/wordprocessingDrawing" xmlns:w10="urn:schemas-microsoft-com:office:word" xmlns:w="http://schemas.openxmlformats.org/wordprocessingml/2006/main" xmlns:w14="http://schemas.microsoft.com/office/word/2010/wordml" xmlns:w15="http://schemas.microsoft.com/office/word/2012/wordml" xmlns:w16cex="http://schemas.microsoft.com/office/word/2018/wordml/cex" xmlns:w16cid="http://schemas.microsoft.com/office/word/2016/wordml/cid" xmlns:w16="http://schemas.microsoft.com/office/word/2018/wordml" xmlns:w16sdtdh="http://schemas.microsoft.com/office/word/2020/wordml/sdtdatahash" xmlns:w16se="http://schemas.microsoft.com/office/word/2015/wordml/symex" xmlns:wpg="http://schemas.microsoft.com/office/word/2010/wordprocessingGroup" xmlns:wpi="http://schemas.microsoft.com/office/word/2010/wordprocessingInk" xmlns:wne="http://schemas.microsoft.com/office/word/2006/wordml" xmlns:wps="http://schemas.microsoft.com/office/word/2010/wordprocessingShape" mc:Ignorable="w14 w15 w16se w16cid w16 w16cex w16sdtdh wp14">
+  <w:p>
+    <w:pPr>
+      <w:pStyle w:val="Footer"/>
+    </w:pPr>
+    <w:r>
+      <w:rPr>
+        <w:noProof/>
+        <w:color w:val="E32D91" w:themeColor="accent1"/>
+      </w:rPr>
+      <mc:AlternateContent>
+        <mc:Choice Requires="wps">
+          <w:drawing>
+            <wp:anchor distT="0" distB="0" distL="114300" distR="114300" simplePos="0" relativeHeight="251659264" behindDoc="0" locked="0" layoutInCell="1" allowOverlap="1" wp14:anchorId="70A897EC" wp14:editId="0ED92310">
+              <wp:simplePos x="0" y="0"/>
+              <wp:positionH relativeFrom="page">
+                <wp:align>center</wp:align>
+              </wp:positionH>
+              <wp:positionV relativeFrom="page">
+                <wp:align>center</wp:align>
+              </wp:positionV>
+              <wp:extent cx="7364730" cy="9528810"/>
+              <wp:effectExtent l="0" t="0" r="26670" b="26670"/>
+              <wp:wrapNone/>
+              <wp:docPr id="452" name="Rectangle 452"/>
+              <wp:cNvGraphicFramePr/>
+              <a:graphic xmlns:a="http://schemas.openxmlformats.org/drawingml/2006/main">
+                <a:graphicData uri="http://schemas.microsoft.com/office/word/2010/wordprocessingShape">
+                  <wps:wsp>
+                    <wps:cNvSpPr/>
+                    <wps:spPr>
+                      <a:xfrm>
+                        <a:off x="0" y="0"/>
+                        <a:ext cx="7364730" cy="9528810"/>
+                      </a:xfrm>
+                      <a:prstGeom prst="rect">
+                        <a:avLst/>
+                      </a:prstGeom>
+                      <a:noFill/>
+                      <a:ln w="15875">
+                        <a:solidFill>
+                          <a:schemeClr val="bg2">
+                            <a:lumMod val="50000"/>
+                          </a:schemeClr>
+                        </a:solidFill>
+                      </a:ln>
+                    </wps:spPr>
+                    <wps:style>
+                      <a:lnRef idx="2">
+                        <a:schemeClr val="accent1">
+                          <a:shade val="50000"/>
+                        </a:schemeClr>
+                      </a:lnRef>
+                      <a:fillRef idx="1">
+                        <a:schemeClr val="accent1"/>
+                      </a:fillRef>
+                      <a:effectRef idx="0">
+                        <a:schemeClr val="accent1"/>
+                      </a:effectRef>
+                      <a:fontRef idx="minor">
+                        <a:schemeClr val="lt1"/>
+                      </a:fontRef>
+                    </wps:style>
+                    <wps:bodyPr rot="0" spcFirstLastPara="0" vertOverflow="overflow" horzOverflow="overflow" vert="horz" wrap="square" lIns="91440" tIns="45720" rIns="91440" bIns="45720" numCol="1" spcCol="0" rtlCol="0" fromWordArt="0" anchor="ctr" anchorCtr="0" forceAA="0" compatLnSpc="1">
+                      <a:prstTxWarp prst="textNoShape">
+                        <a:avLst/>
+                      </a:prstTxWarp>
+                      <a:noAutofit/>
+                    </wps:bodyPr>
+                  </wps:wsp>
+                </a:graphicData>
+              </a:graphic>
+              <wp14:sizeRelH relativeFrom="page">
+                <wp14:pctWidth>95000</wp14:pctWidth>
+              </wp14:sizeRelH>
+              <wp14:sizeRelV relativeFrom="page">
+                <wp14:pctHeight>95000</wp14:pctHeight>
+              </wp14:sizeRelV>
+            </wp:anchor>
+          </w:drawing>
+        </mc:Choice>
+        <mc:Fallback>
+          <w:pict>
+            <v:rect w14:anchorId="02447E8E" id="Rectangle 452" o:spid="_x0000_s1026" style="position:absolute;margin-left:0;margin-top:0;width:579.9pt;height:750.3pt;z-index:251659264;visibility:visible;mso-wrap-style:square;mso-width-percent:950;mso-height-percent:950;mso-wrap-distance-left:9pt;mso-wrap-distance-top:0;mso-wrap-distance-right:9pt;mso-wrap-distance-bottom:0;mso-position-horizontal:center;mso-position-horizontal-relative:page;mso-position-vertical:center;mso-position-vertical-relative:page;mso-width-percent:950;mso-height-percent:950;mso-width-relative:page;mso-height-relative:page;v-text-anchor:middle" o:gfxdata="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" filled="f" strokecolor="#666972 [1614]" strokeweight="1.25pt">
+              <w10:wrap anchorx="page" anchory="page"/>
+            </v:rect>
+          </w:pict>
+        </mc:Fallback>
+      </mc:AlternateContent>
+    </w:r>
+  </w:p>
+</w:ftr>
+</file>
+
+<file path=word/footnotes.xml><?xml version="1.0" encoding="utf-8"?>
+<w:footnotes xmlns:wpc="http://schemas.microsoft.com/office/word/2010/wordprocessingCanvas" xmlns:cx="http://schemas.microsoft.com/office/drawing/2014/chartex" xmlns:cx1="http://schemas.microsoft.com/office/drawing/2015/9/8/chartex" xmlns:cx2="http://schemas.microsoft.com/office/drawing/2015/10/21/chartex" xmlns:cx3="http://schemas.microsoft.com/office/drawing/2016/5/9/chartex" xmlns:cx4="http://schemas.microsoft.com/office/drawing/2016/5/10/chartex" xmlns:cx5="http://schemas.microsoft.com/office/drawing/2016/5/11/chartex" xmlns:cx6="http://schemas.microsoft.com/office/drawing/2016/5/12/chartex" xmlns:cx7="http://schemas.microsoft.com/office/drawing/2016/5/13/chartex" xmlns:cx8="http://schemas.microsoft.com/office/drawing/2016/5/14/chartex" xmlns:mc="http://schemas.openxmlformats.org/markup-compatibility/2006" xmlns:aink="http://schemas.microsoft.com/office/drawing/2016/ink" xmlns:am3d="http://schemas.microsoft.com/office/drawing/2017/model3d" xmlns:o="urn:schemas-microsoft-com:office:office" xmlns:oel="http://schemas.microsoft.com/office/2019/extlst" xmlns:r="http://schemas.openxmlformats.org/officeDocument/2006/relationships" xmlns:m="http://schemas.openxmlformats.org/officeDocument/2006/math" xmlns:v="urn:schemas-microsoft-com:vml" xmlns:wp14="http://schemas.microsoft.com/office/word/2010/wordprocessingDrawing" xmlns:wp="http://schemas.openxmlformats.org/drawingml/2006/wordprocessingDrawing" xmlns:w10="urn:schemas-microsoft-com:office:word" xmlns:w="http://schemas.openxmlformats.org/wordprocessingml/2006/main" xmlns:w14="http://schemas.microsoft.com/office/word/2010/wordml" xmlns:w15="http://schemas.microsoft.com/office/word/2012/wordml" xmlns:w16cex="http://schemas.microsoft.com/office/word/2018/wordml/cex" xmlns:w16cid="http://schemas.microsoft.com/office/word/2016/wordml/cid" xmlns:w16="http://schemas.microsoft.com/office/word/2018/wordml" xmlns:w16sdtdh="http://schemas.microsoft.com/office/word/2020/wordml/sdtdatahash" xmlns:w16se="http://schemas.microsoft.com/office/word/2015/wordml/symex" xmlns:wpg="http://schemas.microsoft.com/office/word/2010/wordprocessingGroup" xmlns:wpi="http://schemas.microsoft.com/office/word/2010/wordprocessingInk" xmlns:wne="http://schemas.microsoft.com/office/word/2006/wordml" xmlns:wps="http://schemas.microsoft.com/office/word/2010/wordprocessingShape" mc:Ignorable="w14 w15 w16se w16cid w16 w16cex w16sdtdh wp14">
+  <w:footnote w:type="separator" w:id="-1">
+    <w:p>
+      <w:pPr>
+        <w:spacing w:after="0" w:line="240" w:lineRule="auto"/>
+      </w:pPr>
+      <w:r>
+        <w:separator/>
+      </w:r>
+    </w:p>
+  </w:footnote>
+  <w:footnote w:type="continuationSeparator" w:id="0">
+    <w:p>
+      <w:pPr>
+        <w:spacing w:after="0" w:line="240" w:lineRule="auto"/>
+      </w:pPr>
+      <w:r>
+        <w:continuationSeparator/>
+      </w:r>
+    </w:p>
+  </w:footnote>
+</w:footnotes>
 </file>
 
 <file path=word/styles.xml><?xml version="1.0" encoding="utf-8"?>
@@ -3188,6 +3589,50 @@
       <w14:ligatures w14:val="none"/>
     </w:rPr>
   </w:style>
+  <w:style w:type="paragraph" w:styleId="Header">
+    <w:name w:val="header"/>
+    <w:basedOn w:val="Normal"/>
+    <w:link w:val="HeaderChar"/>
+    <w:uiPriority w:val="99"/>
+    <w:unhideWhenUsed/>
+    <w:rsid w:val="00B61FDD"/>
+    <w:pPr>
+      <w:tabs>
+        <w:tab w:val="center" w:pos="4513"/>
+        <w:tab w:val="right" w:pos="9026"/>
+      </w:tabs>
+      <w:spacing w:after="0" w:line="240" w:lineRule="auto"/>
+    </w:pPr>
+  </w:style>
+  <w:style w:type="character" w:customStyle="1" w:styleId="HeaderChar">
+    <w:name w:val="Header Char"/>
+    <w:basedOn w:val="DefaultParagraphFont"/>
+    <w:link w:val="Header"/>
+    <w:uiPriority w:val="99"/>
+    <w:rsid w:val="00B61FDD"/>
+  </w:style>
+  <w:style w:type="paragraph" w:styleId="Footer">
+    <w:name w:val="footer"/>
+    <w:basedOn w:val="Normal"/>
+    <w:link w:val="FooterChar"/>
+    <w:uiPriority w:val="99"/>
+    <w:unhideWhenUsed/>
+    <w:rsid w:val="00B61FDD"/>
+    <w:pPr>
+      <w:tabs>
+        <w:tab w:val="center" w:pos="4513"/>
+        <w:tab w:val="right" w:pos="9026"/>
+      </w:tabs>
+      <w:spacing w:after="0" w:line="240" w:lineRule="auto"/>
+    </w:pPr>
+  </w:style>
+  <w:style w:type="character" w:customStyle="1" w:styleId="FooterChar">
+    <w:name w:val="Footer Char"/>
+    <w:basedOn w:val="DefaultParagraphFont"/>
+    <w:link w:val="Footer"/>
+    <w:uiPriority w:val="99"/>
+    <w:rsid w:val="00B61FDD"/>
+  </w:style>
 </w:styles>
 </file>
 

</xml_diff>